<commit_message>
Indizador funcionando, algunas actualizaciones,
</commit_message>
<xml_diff>
--- a/Documents/Arquitectura.docx
+++ b/Documents/Arquitectura.docx
@@ -321,7 +321,15 @@
       </w:r>
       <w:proofErr w:type="spellEnd"/>
       <w:r>
-        <w:t xml:space="preserve">, next </w:t>
+        <w:t xml:space="preserve">, </w:t>
+      </w:r>
+      <w:proofErr w:type="spellStart"/>
+      <w:r>
+        <w:t>next</w:t>
+      </w:r>
+      <w:proofErr w:type="spellEnd"/>
+      <w:r>
+        <w:t xml:space="preserve"> </w:t>
       </w:r>
       <w:proofErr w:type="spellStart"/>
       <w:r>
@@ -402,6 +410,151 @@
         <w:t>!</w:t>
       </w:r>
       <w:proofErr w:type="gramEnd"/>
+    </w:p>
+    <w:p/>
+    <w:p/>
+    <w:p/>
+    <w:p/>
+    <w:p>
+      <w:pPr>
+        <w:rPr>
+          <w:b/>
+        </w:rPr>
+      </w:pPr>
+      <w:r>
+        <w:rPr>
+          <w:b/>
+        </w:rPr>
+        <w:lastRenderedPageBreak/>
+        <w:t>LOGICA DE BUSQUEDA</w:t>
+      </w:r>
+    </w:p>
+    <w:p>
+      <w:pPr>
+        <w:rPr>
+          <w:b/>
+        </w:rPr>
+      </w:pPr>
+    </w:p>
+    <w:p>
+      <w:pPr>
+        <w:pStyle w:val="ListParagraph"/>
+        <w:numPr>
+          <w:ilvl w:val="0"/>
+          <w:numId w:val="3"/>
+        </w:numPr>
+      </w:pPr>
+      <w:r>
+        <w:t>Genero un objeto búsqueda</w:t>
+      </w:r>
+    </w:p>
+    <w:p>
+      <w:pPr>
+        <w:pStyle w:val="ListParagraph"/>
+        <w:numPr>
+          <w:ilvl w:val="0"/>
+          <w:numId w:val="3"/>
+        </w:numPr>
+      </w:pPr>
+      <w:proofErr w:type="spellStart"/>
+      <w:r>
+        <w:t>Seteo</w:t>
+      </w:r>
+      <w:proofErr w:type="spellEnd"/>
+      <w:r>
+        <w:t xml:space="preserve"> el criterio al objeto </w:t>
+      </w:r>
+      <w:proofErr w:type="spellStart"/>
+      <w:r>
+        <w:t>Busqueda</w:t>
+      </w:r>
+      <w:proofErr w:type="spellEnd"/>
+      <w:r>
+        <w:t xml:space="preserve"> </w:t>
+      </w:r>
+      <w:r>
+        <w:rPr>
+          <w:lang w:val="es-ES"/>
+        </w:rPr>
+        <w:t>(</w:t>
+      </w:r>
+      <w:proofErr w:type="spellStart"/>
+      <w:r>
+        <w:rPr>
+          <w:lang w:val="es-ES"/>
+        </w:rPr>
+        <w:t>String</w:t>
+      </w:r>
+      <w:proofErr w:type="spellEnd"/>
+      <w:r>
+        <w:rPr>
+          <w:lang w:val="es-ES"/>
+        </w:rPr>
+        <w:t xml:space="preserve"> Buffer)</w:t>
+      </w:r>
+    </w:p>
+    <w:p>
+      <w:pPr>
+        <w:pStyle w:val="ListParagraph"/>
+        <w:numPr>
+          <w:ilvl w:val="0"/>
+          <w:numId w:val="3"/>
+        </w:numPr>
+      </w:pPr>
+      <w:proofErr w:type="spellStart"/>
+      <w:r>
+        <w:rPr>
+          <w:lang w:val="es-ES"/>
+        </w:rPr>
+        <w:t>Seteo</w:t>
+      </w:r>
+      <w:proofErr w:type="spellEnd"/>
+      <w:r>
+        <w:rPr>
+          <w:lang w:val="es-ES"/>
+        </w:rPr>
+        <w:t xml:space="preserve"> la cantidad de resultados a obtener</w:t>
+      </w:r>
+    </w:p>
+    <w:p>
+      <w:pPr>
+        <w:pStyle w:val="ListParagraph"/>
+        <w:numPr>
+          <w:ilvl w:val="0"/>
+          <w:numId w:val="3"/>
+        </w:numPr>
+      </w:pPr>
+      <w:r>
+        <w:rPr>
+          <w:lang w:val="es-ES"/>
+        </w:rPr>
+        <w:t>Materializo el Vocabulario (esto se podría hacer al arrancar el buscador y mantenerlo en memoria)</w:t>
+      </w:r>
+    </w:p>
+    <w:p>
+      <w:pPr>
+        <w:pStyle w:val="ListParagraph"/>
+        <w:numPr>
+          <w:ilvl w:val="0"/>
+          <w:numId w:val="3"/>
+        </w:numPr>
+      </w:pPr>
+      <w:r>
+        <w:t xml:space="preserve">Creo un </w:t>
+      </w:r>
+      <w:proofErr w:type="spellStart"/>
+      <w:r>
+        <w:t>GestorBusqueda</w:t>
+      </w:r>
+      <w:proofErr w:type="spellEnd"/>
+      <w:r>
+        <w:t xml:space="preserve"> y llamo a buscar</w:t>
+      </w:r>
+    </w:p>
+    <w:p>
+      <w:pPr>
+        <w:ind w:left="360"/>
+      </w:pPr>
     </w:p>
     <w:p/>
     <w:p/>
@@ -423,6 +576,178 @@
 <file path=word/numbering.xml><?xml version="1.0" encoding="utf-8"?>
 <w:numbering xmlns:ve="http://schemas.openxmlformats.org/markup-compatibility/2006" xmlns:o="urn:schemas-microsoft-com:office:office" xmlns:r="http://schemas.openxmlformats.org/officeDocument/2006/relationships" xmlns:m="http://schemas.openxmlformats.org/officeDocument/2006/math" xmlns:v="urn:schemas-microsoft-com:vml" xmlns:wp="http://schemas.openxmlformats.org/drawingml/2006/wordprocessingDrawing" xmlns:w10="urn:schemas-microsoft-com:office:word" xmlns:w="http://schemas.openxmlformats.org/wordprocessingml/2006/main" xmlns:wne="http://schemas.microsoft.com/office/word/2006/wordml">
   <w:abstractNum w:abstractNumId="0">
+    <w:nsid w:val="26DD3454"/>
+    <w:multiLevelType w:val="hybridMultilevel"/>
+    <w:tmpl w:val="73E22BEA"/>
+    <w:lvl w:ilvl="0" w:tplc="2C0A000F">
+      <w:start w:val="1"/>
+      <w:numFmt w:val="decimal"/>
+      <w:lvlText w:val="%1."/>
+      <w:lvlJc w:val="left"/>
+      <w:pPr>
+        <w:ind w:left="720" w:hanging="360"/>
+      </w:pPr>
+    </w:lvl>
+    <w:lvl w:ilvl="1" w:tplc="2C0A0019" w:tentative="1">
+      <w:start w:val="1"/>
+      <w:numFmt w:val="lowerLetter"/>
+      <w:lvlText w:val="%2."/>
+      <w:lvlJc w:val="left"/>
+      <w:pPr>
+        <w:ind w:left="1440" w:hanging="360"/>
+      </w:pPr>
+    </w:lvl>
+    <w:lvl w:ilvl="2" w:tplc="2C0A001B" w:tentative="1">
+      <w:start w:val="1"/>
+      <w:numFmt w:val="lowerRoman"/>
+      <w:lvlText w:val="%3."/>
+      <w:lvlJc w:val="right"/>
+      <w:pPr>
+        <w:ind w:left="2160" w:hanging="180"/>
+      </w:pPr>
+    </w:lvl>
+    <w:lvl w:ilvl="3" w:tplc="2C0A000F" w:tentative="1">
+      <w:start w:val="1"/>
+      <w:numFmt w:val="decimal"/>
+      <w:lvlText w:val="%4."/>
+      <w:lvlJc w:val="left"/>
+      <w:pPr>
+        <w:ind w:left="2880" w:hanging="360"/>
+      </w:pPr>
+    </w:lvl>
+    <w:lvl w:ilvl="4" w:tplc="2C0A0019" w:tentative="1">
+      <w:start w:val="1"/>
+      <w:numFmt w:val="lowerLetter"/>
+      <w:lvlText w:val="%5."/>
+      <w:lvlJc w:val="left"/>
+      <w:pPr>
+        <w:ind w:left="3600" w:hanging="360"/>
+      </w:pPr>
+    </w:lvl>
+    <w:lvl w:ilvl="5" w:tplc="2C0A001B" w:tentative="1">
+      <w:start w:val="1"/>
+      <w:numFmt w:val="lowerRoman"/>
+      <w:lvlText w:val="%6."/>
+      <w:lvlJc w:val="right"/>
+      <w:pPr>
+        <w:ind w:left="4320" w:hanging="180"/>
+      </w:pPr>
+    </w:lvl>
+    <w:lvl w:ilvl="6" w:tplc="2C0A000F" w:tentative="1">
+      <w:start w:val="1"/>
+      <w:numFmt w:val="decimal"/>
+      <w:lvlText w:val="%7."/>
+      <w:lvlJc w:val="left"/>
+      <w:pPr>
+        <w:ind w:left="5040" w:hanging="360"/>
+      </w:pPr>
+    </w:lvl>
+    <w:lvl w:ilvl="7" w:tplc="2C0A0019" w:tentative="1">
+      <w:start w:val="1"/>
+      <w:numFmt w:val="lowerLetter"/>
+      <w:lvlText w:val="%8."/>
+      <w:lvlJc w:val="left"/>
+      <w:pPr>
+        <w:ind w:left="5760" w:hanging="360"/>
+      </w:pPr>
+    </w:lvl>
+    <w:lvl w:ilvl="8" w:tplc="2C0A001B" w:tentative="1">
+      <w:start w:val="1"/>
+      <w:numFmt w:val="lowerRoman"/>
+      <w:lvlText w:val="%9."/>
+      <w:lvlJc w:val="right"/>
+      <w:pPr>
+        <w:ind w:left="6480" w:hanging="180"/>
+      </w:pPr>
+    </w:lvl>
+  </w:abstractNum>
+  <w:abstractNum w:abstractNumId="1">
+    <w:nsid w:val="33B90582"/>
+    <w:multiLevelType w:val="hybridMultilevel"/>
+    <w:tmpl w:val="1B12CCD4"/>
+    <w:lvl w:ilvl="0" w:tplc="2C0A000F">
+      <w:start w:val="1"/>
+      <w:numFmt w:val="decimal"/>
+      <w:lvlText w:val="%1."/>
+      <w:lvlJc w:val="left"/>
+      <w:pPr>
+        <w:ind w:left="720" w:hanging="360"/>
+      </w:pPr>
+    </w:lvl>
+    <w:lvl w:ilvl="1" w:tplc="2C0A0019" w:tentative="1">
+      <w:start w:val="1"/>
+      <w:numFmt w:val="lowerLetter"/>
+      <w:lvlText w:val="%2."/>
+      <w:lvlJc w:val="left"/>
+      <w:pPr>
+        <w:ind w:left="1440" w:hanging="360"/>
+      </w:pPr>
+    </w:lvl>
+    <w:lvl w:ilvl="2" w:tplc="2C0A001B" w:tentative="1">
+      <w:start w:val="1"/>
+      <w:numFmt w:val="lowerRoman"/>
+      <w:lvlText w:val="%3."/>
+      <w:lvlJc w:val="right"/>
+      <w:pPr>
+        <w:ind w:left="2160" w:hanging="180"/>
+      </w:pPr>
+    </w:lvl>
+    <w:lvl w:ilvl="3" w:tplc="2C0A000F" w:tentative="1">
+      <w:start w:val="1"/>
+      <w:numFmt w:val="decimal"/>
+      <w:lvlText w:val="%4."/>
+      <w:lvlJc w:val="left"/>
+      <w:pPr>
+        <w:ind w:left="2880" w:hanging="360"/>
+      </w:pPr>
+    </w:lvl>
+    <w:lvl w:ilvl="4" w:tplc="2C0A0019" w:tentative="1">
+      <w:start w:val="1"/>
+      <w:numFmt w:val="lowerLetter"/>
+      <w:lvlText w:val="%5."/>
+      <w:lvlJc w:val="left"/>
+      <w:pPr>
+        <w:ind w:left="3600" w:hanging="360"/>
+      </w:pPr>
+    </w:lvl>
+    <w:lvl w:ilvl="5" w:tplc="2C0A001B" w:tentative="1">
+      <w:start w:val="1"/>
+      <w:numFmt w:val="lowerRoman"/>
+      <w:lvlText w:val="%6."/>
+      <w:lvlJc w:val="right"/>
+      <w:pPr>
+        <w:ind w:left="4320" w:hanging="180"/>
+      </w:pPr>
+    </w:lvl>
+    <w:lvl w:ilvl="6" w:tplc="2C0A000F" w:tentative="1">
+      <w:start w:val="1"/>
+      <w:numFmt w:val="decimal"/>
+      <w:lvlText w:val="%7."/>
+      <w:lvlJc w:val="left"/>
+      <w:pPr>
+        <w:ind w:left="5040" w:hanging="360"/>
+      </w:pPr>
+    </w:lvl>
+    <w:lvl w:ilvl="7" w:tplc="2C0A0019" w:tentative="1">
+      <w:start w:val="1"/>
+      <w:numFmt w:val="lowerLetter"/>
+      <w:lvlText w:val="%8."/>
+      <w:lvlJc w:val="left"/>
+      <w:pPr>
+        <w:ind w:left="5760" w:hanging="360"/>
+      </w:pPr>
+    </w:lvl>
+    <w:lvl w:ilvl="8" w:tplc="2C0A001B" w:tentative="1">
+      <w:start w:val="1"/>
+      <w:numFmt w:val="lowerRoman"/>
+      <w:lvlText w:val="%9."/>
+      <w:lvlJc w:val="right"/>
+      <w:pPr>
+        <w:ind w:left="6480" w:hanging="180"/>
+      </w:pPr>
+    </w:lvl>
+  </w:abstractNum>
+  <w:abstractNum w:abstractNumId="2">
     <w:nsid w:val="7A3F103F"/>
     <w:multiLevelType w:val="hybridMultilevel"/>
     <w:tmpl w:val="C6FAE23E"/>
@@ -536,6 +861,12 @@
     </w:lvl>
   </w:abstractNum>
   <w:num w:numId="1">
+    <w:abstractNumId w:val="2"/>
+  </w:num>
+  <w:num w:numId="2">
+    <w:abstractNumId w:val="1"/>
+  </w:num>
+  <w:num w:numId="3">
     <w:abstractNumId w:val="0"/>
   </w:num>
 </w:numbering>
@@ -702,13 +1033,13 @@
     <w:qFormat/>
     <w:rsid w:val="00B6299D"/>
   </w:style>
-  <w:style w:type="character" w:default="1" w:styleId="Fuentedeprrafopredeter">
+  <w:style w:type="character" w:default="1" w:styleId="DefaultParagraphFont">
     <w:name w:val="Default Paragraph Font"/>
     <w:uiPriority w:val="1"/>
     <w:semiHidden/>
     <w:unhideWhenUsed/>
   </w:style>
-  <w:style w:type="table" w:default="1" w:styleId="Tablanormal">
+  <w:style w:type="table" w:default="1" w:styleId="TableNormal">
     <w:name w:val="Normal Table"/>
     <w:uiPriority w:val="99"/>
     <w:semiHidden/>
@@ -724,15 +1055,15 @@
       </w:tblCellMar>
     </w:tblPr>
   </w:style>
-  <w:style w:type="numbering" w:default="1" w:styleId="Sinlista">
+  <w:style w:type="numbering" w:default="1" w:styleId="NoList">
     <w:name w:val="No List"/>
     <w:uiPriority w:val="99"/>
     <w:semiHidden/>
     <w:unhideWhenUsed/>
   </w:style>
-  <w:style w:type="character" w:styleId="Hipervnculo">
+  <w:style w:type="character" w:styleId="Hyperlink">
     <w:name w:val="Hyperlink"/>
-    <w:basedOn w:val="Fuentedeprrafopredeter"/>
+    <w:basedOn w:val="DefaultParagraphFont"/>
     <w:uiPriority w:val="99"/>
     <w:semiHidden/>
     <w:unhideWhenUsed/>
@@ -742,7 +1073,7 @@
       <w:u w:val="single"/>
     </w:rPr>
   </w:style>
-  <w:style w:type="paragraph" w:styleId="Prrafodelista">
+  <w:style w:type="paragraph" w:styleId="ListParagraph">
     <w:name w:val="List Paragraph"/>
     <w:basedOn w:val="Normal"/>
     <w:uiPriority w:val="34"/>

</xml_diff>